<commit_message>
added honks and sirens, almost ready for submission jsut need to finish self assessment
</commit_message>
<xml_diff>
--- a/Self assessment.docx
+++ b/Self assessment.docx
@@ -18,11 +18,9 @@
       <w:r>
         <w:br/>
       </w:r>
-      <w:proofErr w:type="spellStart"/>
       <w:r>
         <w:t>Self Assessment</w:t>
       </w:r>
-      <w:proofErr w:type="spellEnd"/>
     </w:p>
     <w:p/>
     <w:p>
@@ -98,36 +96,12 @@
           <w:i/>
           <w:iCs/>
         </w:rPr>
-        <w:t xml:space="preserve">Say a few words about what you wanted the game to be like.  Note that if you just wanted to write some code so you could get </w:t>
-      </w:r>
-      <w:proofErr w:type="gramStart"/>
-      <w:r>
-        <w:rPr>
-          <w:i/>
-          <w:iCs/>
-        </w:rPr>
-        <w:t>an</w:t>
-      </w:r>
-      <w:proofErr w:type="gramEnd"/>
-      <w:r>
-        <w:rPr>
-          <w:i/>
-          <w:iCs/>
-        </w:rPr>
-        <w:t xml:space="preserve"> good grade on the project, it’s fine to admit that.</w:t>
-      </w:r>
-    </w:p>
-    <w:p>
-      <w:r>
-        <w:t xml:space="preserve">We wanted the game to be able to go on infinitely, instead of having a defined level that ends and the only way to improve your “score” is maybe completing it a bit faster. Having an effectively </w:t>
-      </w:r>
-      <w:proofErr w:type="gramStart"/>
-      <w:r>
-        <w:t>infinitely-running</w:t>
-      </w:r>
-      <w:proofErr w:type="gramEnd"/>
-      <w:r>
-        <w:t xml:space="preserve"> game always leaves the player with a goal to go further than their previous best (up to crashing the game).</w:t>
+        <w:t>Say a few words about what you wanted the game to be like.  Note that if you just wanted to write some code so you could get an good grade on the project, it’s fine to admit that.</w:t>
+      </w:r>
+    </w:p>
+    <w:p>
+      <w:r>
+        <w:t>We wanted the game to be able to go on infinitely, instead of having a defined level that ends and the only way to improve your “score” is maybe completing it a bit faster. Having an effectively infinitely-running game always leaves the player with a goal to go further than their previous best (up to crashing the game).</w:t>
       </w:r>
     </w:p>
     <w:p>
@@ -155,41 +129,7 @@
     </w:p>
     <w:p>
       <w:r>
-        <w:t xml:space="preserve">The challenge and scoring system implemented went very well, and the movement feels very polished after switching to momentum-based (using </w:t>
-      </w:r>
-      <w:proofErr w:type="spellStart"/>
-      <w:r>
-        <w:t>Rigidbody.AddForce</w:t>
-      </w:r>
-      <w:proofErr w:type="spellEnd"/>
-      <w:r>
-        <w:t xml:space="preserve">() instead of </w:t>
-      </w:r>
-      <w:proofErr w:type="spellStart"/>
-      <w:proofErr w:type="gramStart"/>
-      <w:r>
-        <w:t>transform.Translate</w:t>
-      </w:r>
-      <w:proofErr w:type="spellEnd"/>
-      <w:proofErr w:type="gramEnd"/>
-      <w:r>
-        <w:t xml:space="preserve">()). In the background movement is </w:t>
-      </w:r>
-      <w:proofErr w:type="gramStart"/>
-      <w:r>
-        <w:t>actually moving</w:t>
-      </w:r>
-      <w:proofErr w:type="gramEnd"/>
-      <w:r>
-        <w:t xml:space="preserve"> the player’s car horizontally, and a parent object for all other vehicles vertically so the game can stay centered at coordinates 0, 0 and we don’t have any </w:t>
-      </w:r>
-      <w:proofErr w:type="gramStart"/>
-      <w:r>
-        <w:t>floating point</w:t>
-      </w:r>
-      <w:proofErr w:type="gramEnd"/>
-      <w:r>
-        <w:t xml:space="preserve"> errors like the train example from class.</w:t>
+        <w:t>The challenge and scoring system implemented went very well, and the movement feels very polished after switching to momentum-based (using Rigidbody.AddForce() instead of transform.Translate()). In the background movement is actually moving the player’s car horizontally, and a parent object for all other vehicles vertically so the game can stay centered at coordinates 0, 0 and we don’t have any floating point errors like the train example from class.</w:t>
       </w:r>
     </w:p>
     <w:p/>
@@ -210,31 +150,7 @@
     </w:p>
     <w:p>
       <w:r>
-        <w:t xml:space="preserve">Some slight issues with displaying a player’s score after crashing once we implemented a save/load system. If we didn’t reset the values the player could return to menu upon crashing and save the scores they had </w:t>
-      </w:r>
-      <w:proofErr w:type="gramStart"/>
-      <w:r>
-        <w:t>at the moment</w:t>
-      </w:r>
-      <w:proofErr w:type="gramEnd"/>
-      <w:r>
-        <w:t xml:space="preserve"> of the </w:t>
-      </w:r>
-      <w:proofErr w:type="gramStart"/>
-      <w:r>
-        <w:t>crash, and</w:t>
-      </w:r>
-      <w:proofErr w:type="gramEnd"/>
-      <w:r>
-        <w:t xml:space="preserve"> sidestep the game-</w:t>
-      </w:r>
-      <w:proofErr w:type="gramStart"/>
-      <w:r>
-        <w:t>over</w:t>
-      </w:r>
-      <w:proofErr w:type="gramEnd"/>
-      <w:r>
-        <w:t xml:space="preserve"> resetting their scores. We were able to work around the cars passed counter resetting once crashing, but for some reason the distance counter resets </w:t>
+        <w:t xml:space="preserve">Some slight issues with displaying a player’s score after crashing once we implemented a save/load system. If we didn’t reset the values the player could return to menu upon crashing and save the scores they had at the moment of the crash, and sidestep the game-over resetting their scores. We were able to work around the cars passed counter resetting once crashing, but for some reason the distance counter resets </w:t>
       </w:r>
       <w:r>
         <w:t>no matter what we do.</w:t>
@@ -259,23 +175,7 @@
     </w:p>
     <w:p>
       <w:r>
-        <w:t xml:space="preserve">We wish we knew about </w:t>
-      </w:r>
-      <w:proofErr w:type="spellStart"/>
-      <w:r>
-        <w:t>PlayerPrefs</w:t>
-      </w:r>
-      <w:proofErr w:type="spellEnd"/>
-      <w:r>
-        <w:t xml:space="preserve">, the medium we used for game save/load. It is easy enough to use that we could have focused development around a more </w:t>
-      </w:r>
-      <w:proofErr w:type="gramStart"/>
-      <w:r>
-        <w:t>save</w:t>
-      </w:r>
-      <w:proofErr w:type="gramEnd"/>
-      <w:r>
-        <w:t xml:space="preserve">-friendly </w:t>
+        <w:t xml:space="preserve">We wish we knew about PlayerPrefs, the medium we used for game save/load. It is easy enough to use that we could have focused development around a more save-friendly </w:t>
       </w:r>
       <w:r>
         <w:t xml:space="preserve">design, instead of adding it as an after-thought to get more points. It works well, but we could have saved </w:t>
@@ -300,35 +200,14 @@
       <w:r>
         <w:t xml:space="preserve">Please list all the things you think you got </w:t>
       </w:r>
-      <w:proofErr w:type="gramStart"/>
-      <w:r>
-        <w:t>points for</w:t>
-      </w:r>
-      <w:proofErr w:type="gramEnd"/>
-      <w:r>
-        <w:t xml:space="preserve"> based on the criteria given in the assignment.</w:t>
-      </w:r>
-      <w:r>
-        <w:t xml:space="preserve">  Include for each item which group </w:t>
-      </w:r>
-      <w:proofErr w:type="gramStart"/>
-      <w:r>
-        <w:t>member</w:t>
-      </w:r>
-      <w:proofErr w:type="gramEnd"/>
-      <w:r>
-        <w:t xml:space="preserve"> worked on that item.</w:t>
-      </w:r>
-      <w:r>
-        <w:t xml:space="preserve">  It’s acceptable for multiple people to work on a single thing, but if you tell us that everybody </w:t>
-      </w:r>
-      <w:proofErr w:type="gramStart"/>
-      <w:r>
-        <w:t>did</w:t>
-      </w:r>
-      <w:proofErr w:type="gramEnd"/>
-      <w:r>
-        <w:t xml:space="preserve"> everything, you will need to come meet with Ian in person to justify that.</w:t>
+      <w:r>
+        <w:t>points for based on the criteria given in the assignment.</w:t>
+      </w:r>
+      <w:r>
+        <w:t xml:space="preserve">  Include for each item which group member worked on that item.</w:t>
+      </w:r>
+      <w:r>
+        <w:t xml:space="preserve">  It’s acceptable for multiple people to work on a single thing, but if you tell us that everybody did everything, you will need to come meet with Ian in person to justify that.</w:t>
       </w:r>
     </w:p>
     <w:p>
@@ -635,6 +514,18 @@
       <w:pPr>
         <w:pStyle w:val="ListParagraph"/>
         <w:numPr>
+          <w:ilvl w:val="1"/>
+          <w:numId w:val="17"/>
+        </w:numPr>
+      </w:pPr>
+      <w:r>
+        <w:t>Event-based sound (honk/siren), 1pt</w:t>
+      </w:r>
+    </w:p>
+    <w:p>
+      <w:pPr>
+        <w:pStyle w:val="ListParagraph"/>
+        <w:numPr>
           <w:ilvl w:val="0"/>
           <w:numId w:val="17"/>
         </w:numPr>
@@ -733,6 +624,7 @@
         </w:numPr>
       </w:pPr>
       <w:r>
+        <w:lastRenderedPageBreak/>
         <w:t>Appears, 1pt</w:t>
       </w:r>
     </w:p>
@@ -745,7 +637,6 @@
         </w:numPr>
       </w:pPr>
       <w:r>
-        <w:lastRenderedPageBreak/>
         <w:t>Changes appearance based on condition, 1pt</w:t>
       </w:r>
     </w:p>
@@ -837,7 +728,13 @@
     </w:p>
     <w:p>
       <w:r>
-        <w:t>72 pts</w:t>
+        <w:t>7</w:t>
+      </w:r>
+      <w:r>
+        <w:t>3</w:t>
+      </w:r>
+      <w:r>
+        <w:t xml:space="preserve"> pts</w:t>
       </w:r>
     </w:p>
     <w:p>
@@ -878,15 +775,7 @@
         </w:numPr>
       </w:pPr>
       <w:r>
-        <w:t xml:space="preserve">Item2: </w:t>
-      </w:r>
-      <w:proofErr w:type="gramStart"/>
-      <w:r>
-        <w:t>who</w:t>
-      </w:r>
-      <w:proofErr w:type="gramEnd"/>
-      <w:r>
-        <w:t xml:space="preserve"> did what on it</w:t>
+        <w:t>Item2: who did what on it</w:t>
       </w:r>
     </w:p>
     <w:p>

</xml_diff>